<commit_message>
MIjn 3 vragen onderzoeksrapport gemaakt
</commit_message>
<xml_diff>
--- a/Documentatie/020 Onderzoeksrapport.docx
+++ b/Documentatie/020 Onderzoeksrapport.docx
@@ -338,7 +338,7 @@
           </mc:Choice>
           <mc:Fallback>
             <w:pict>
-              <v:rect w14:anchorId="0EF29062" id="Rechthoek 2" o:spid="_x0000_s1026" style="position:absolute;margin-left:192pt;margin-top:-312.75pt;width:62.25pt;height:607.5pt;rotation:-90;z-index:251658239;visibility:visible;mso-wrap-style:square;mso-width-percent:0;mso-height-percent:0;mso-wrap-distance-left:9pt;mso-wrap-distance-top:0;mso-wrap-distance-right:9pt;mso-wrap-distance-bottom:0;mso-position-horizontal:absolute;mso-position-horizontal-relative:text;mso-position-vertical:absolute;mso-position-vertical-relative:text;mso-width-percent:0;mso-height-percent:0;mso-width-relative:margin;mso-height-relative:margin;v-text-anchor:middle" o:gfxdata="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" fillcolor="white [3212]" strokecolor="red" strokeweight="4.75pt"/>
+              <v:rect w14:anchorId="420F6571" id="Rechthoek 2" o:spid="_x0000_s1026" style="position:absolute;margin-left:192pt;margin-top:-312.75pt;width:62.25pt;height:607.5pt;rotation:-90;z-index:251658239;visibility:visible;mso-wrap-style:square;mso-width-percent:0;mso-height-percent:0;mso-wrap-distance-left:9pt;mso-wrap-distance-top:0;mso-wrap-distance-right:9pt;mso-wrap-distance-bottom:0;mso-position-horizontal:absolute;mso-position-horizontal-relative:text;mso-position-vertical:absolute;mso-position-vertical-relative:text;mso-width-percent:0;mso-height-percent:0;mso-width-relative:margin;mso-height-relative:margin;v-text-anchor:middle" o:gfxdata="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" fillcolor="white [3212]" strokecolor="red" strokeweight="4.75pt"/>
             </w:pict>
           </mc:Fallback>
         </mc:AlternateContent>
@@ -421,7 +421,7 @@
           </mc:Choice>
           <mc:Fallback>
             <w:pict>
-              <v:rect w14:anchorId="35C4ECD8" id="Rechthoek 1" o:spid="_x0000_s1026" style="position:absolute;margin-left:-43.85pt;margin-top:-76.85pt;width:24.75pt;height:854.25pt;z-index:251659264;visibility:visible;mso-wrap-style:square;mso-width-percent:0;mso-height-percent:0;mso-wrap-distance-left:9pt;mso-wrap-distance-top:0;mso-wrap-distance-right:9pt;mso-wrap-distance-bottom:0;mso-position-horizontal:absolute;mso-position-horizontal-relative:text;mso-position-vertical:absolute;mso-position-vertical-relative:text;mso-width-percent:0;mso-height-percent:0;mso-width-relative:margin;mso-height-relative:margin;v-text-anchor:middle" o:gfxdata="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" fillcolor="white [3212]" strokecolor="red" strokeweight="4.75pt"/>
+              <v:rect w14:anchorId="2F09B66F" id="Rechthoek 1" o:spid="_x0000_s1026" style="position:absolute;margin-left:-43.85pt;margin-top:-76.85pt;width:24.75pt;height:854.25pt;z-index:251659264;visibility:visible;mso-wrap-style:square;mso-width-percent:0;mso-height-percent:0;mso-wrap-distance-left:9pt;mso-wrap-distance-top:0;mso-wrap-distance-right:9pt;mso-wrap-distance-bottom:0;mso-position-horizontal:absolute;mso-position-horizontal-relative:text;mso-position-vertical:absolute;mso-position-vertical-relative:text;mso-width-percent:0;mso-height-percent:0;mso-width-relative:margin;mso-height-relative:margin;v-text-anchor:middle" o:gfxdata="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" fillcolor="white [3212]" strokecolor="red" strokeweight="4.75pt"/>
             </w:pict>
           </mc:Fallback>
         </mc:AlternateContent>
@@ -475,8 +475,220 @@
       <w:r>
         <w:t>resetData.php?msg=reset</w:t>
       </w:r>
+      <w:r>
+        <w:t>, in de resetDat</w:t>
+      </w:r>
+      <w:r>
+        <w:t xml:space="preserve">a.php checkt hij of de variable: </w:t>
+      </w:r>
+      <w:r>
+        <w:t>msg</w:t>
+      </w:r>
+      <w:r>
+        <w:t>,</w:t>
+      </w:r>
+      <w:r>
+        <w:t xml:space="preserve"> ook echt op reset staat. Als dat zo is voert het script een aantal query’s uit zodat alles data van de teams en wedstrijden gereset wordt. Als dit niet zo is laat hij de error: “</w:t>
+      </w:r>
+      <w:r>
+        <w:t>Permission</w:t>
+      </w:r>
+      <w:r>
+        <w:t xml:space="preserve"> error” zien. Als alles is uitgevoerd wordt je weer teruggestuurd naar </w:t>
+      </w:r>
+      <w:r>
+        <w:t>selectWedstrijd.php</w:t>
+      </w:r>
+      <w:r>
+        <w:t xml:space="preserve"> met het bericht: “</w:t>
+      </w:r>
+      <w:r>
+        <w:t>Data succesvol gereset.</w:t>
+      </w:r>
+      <w:r>
+        <w:t>”</w:t>
+      </w:r>
+    </w:p>
+    <w:p>
+      <w:pPr>
+        <w:pStyle w:val="ListParagraph"/>
+      </w:pPr>
+    </w:p>
+    <w:p>
+      <w:pPr>
+        <w:pStyle w:val="ListParagraph"/>
+      </w:pPr>
+    </w:p>
+    <w:p>
+      <w:pPr>
+        <w:pStyle w:val="ListParagraph"/>
+        <w:rPr>
+          <w:b/>
+        </w:rPr>
+      </w:pPr>
+      <w:r>
+        <w:rPr>
+          <w:b/>
+        </w:rPr>
+        <w:t>In de live stream pagina woren de statistieken real-time bijgewerkt. Waarom is daarvoor gekozen?</w:t>
+      </w:r>
+    </w:p>
+    <w:p>
+      <w:pPr>
+        <w:pStyle w:val="ListParagraph"/>
+        <w:rPr>
+          <w:b/>
+        </w:rPr>
+      </w:pPr>
+    </w:p>
+    <w:p>
+      <w:pPr>
+        <w:pStyle w:val="ListParagraph"/>
+      </w:pPr>
+      <w:r>
+        <w:t>Dit is gedaan zodat de gebruik niet elke keer zijn pagina moet refreshen zodra er een veranderen in de gegevens heeft plaatsgevonden.</w:t>
+      </w:r>
+    </w:p>
+    <w:p>
+      <w:pPr>
+        <w:pStyle w:val="ListParagraph"/>
+      </w:pPr>
+    </w:p>
+    <w:p>
+      <w:pPr>
+        <w:pStyle w:val="ListParagraph"/>
+        <w:spacing w:after="0" w:line="343" w:lineRule="atLeast"/>
+        <w:rPr>
+          <w:rFonts w:eastAsia="Times New Roman" w:cs="Helvetica"/>
+          <w:b/>
+          <w:color w:val="000000"/>
+          <w:sz w:val="21"/>
+          <w:szCs w:val="21"/>
+          <w:lang w:eastAsia="nl-NL"/>
+        </w:rPr>
+      </w:pPr>
+      <w:r>
+        <w:rPr>
+          <w:rFonts w:eastAsia="Times New Roman" w:cs="Helvetica"/>
+          <w:b/>
+          <w:color w:val="000000"/>
+          <w:sz w:val="21"/>
+          <w:szCs w:val="21"/>
+          <w:lang w:eastAsia="nl-NL"/>
+        </w:rPr>
+        <w:t>Hoe worden de statistieken in de livestream 'real-time' ge-update?</w:t>
+      </w:r>
+    </w:p>
+    <w:p>
+      <w:pPr>
+        <w:pStyle w:val="ListParagraph"/>
+        <w:spacing w:after="0" w:line="343" w:lineRule="atLeast"/>
+        <w:rPr>
+          <w:rFonts w:eastAsia="Times New Roman" w:cs="Helvetica"/>
+          <w:color w:val="000000"/>
+          <w:sz w:val="21"/>
+          <w:szCs w:val="21"/>
+          <w:lang w:eastAsia="nl-NL"/>
+        </w:rPr>
+      </w:pPr>
+      <w:r>
+        <w:rPr>
+          <w:rFonts w:eastAsia="Times New Roman" w:cs="Helvetica"/>
+          <w:color w:val="000000"/>
+          <w:sz w:val="21"/>
+          <w:szCs w:val="21"/>
+          <w:lang w:eastAsia="nl-NL"/>
+        </w:rPr>
+        <w:t>In Script.js staat een functie: realTime</w:t>
+      </w:r>
+      <w:r>
+        <w:rPr>
+          <w:rFonts w:eastAsia="Times New Roman" w:cs="Helvetica"/>
+          <w:color w:val="000000"/>
+          <w:sz w:val="21"/>
+          <w:szCs w:val="21"/>
+          <w:lang w:eastAsia="nl-NL"/>
+        </w:rPr>
+        <w:t xml:space="preserve">, deze functie zorgt ervoor dat elke 4 seconde de WedsrijdSchema.php, </w:t>
+      </w:r>
+      <w:r>
+        <w:rPr>
+          <w:rFonts w:eastAsia="Times New Roman" w:cs="Helvetica"/>
+          <w:color w:val="000000"/>
+          <w:sz w:val="21"/>
+          <w:szCs w:val="21"/>
+          <w:lang w:eastAsia="nl-NL"/>
+        </w:rPr>
+        <w:t>poule_a.</w:t>
+      </w:r>
+      <w:r>
+        <w:rPr>
+          <w:rFonts w:eastAsia="Times New Roman" w:cs="Helvetica"/>
+          <w:color w:val="000000"/>
+          <w:sz w:val="21"/>
+          <w:szCs w:val="21"/>
+          <w:lang w:eastAsia="nl-NL"/>
+        </w:rPr>
+        <w:t>php,</w:t>
+      </w:r>
+      <w:r>
+        <w:rPr>
+          <w:rFonts w:eastAsia="Times New Roman" w:cs="Helvetica"/>
+          <w:color w:val="000000"/>
+          <w:sz w:val="21"/>
+          <w:szCs w:val="21"/>
+          <w:lang w:eastAsia="nl-NL"/>
+        </w:rPr>
+        <w:t xml:space="preserve"> </w:t>
+      </w:r>
+      <w:r>
+        <w:rPr>
+          <w:rFonts w:eastAsia="Times New Roman" w:cs="Helvetica"/>
+          <w:color w:val="000000"/>
+          <w:sz w:val="21"/>
+          <w:szCs w:val="21"/>
+          <w:lang w:eastAsia="nl-NL"/>
+        </w:rPr>
+        <w:t>poule_b.php, topscorer.php, wedstrijdschema, gespeelde_wedstrijden.php en now_playing.php opnieuw geladen word binnen de pagina.</w:t>
+      </w:r>
+    </w:p>
+    <w:p>
+      <w:pPr>
+        <w:pStyle w:val="ListParagraph"/>
+        <w:spacing w:after="0" w:line="343" w:lineRule="atLeast"/>
+        <w:rPr>
+          <w:rFonts w:eastAsia="Times New Roman" w:cs="Helvetica"/>
+          <w:color w:val="000000"/>
+          <w:sz w:val="21"/>
+          <w:szCs w:val="21"/>
+          <w:lang w:eastAsia="nl-NL"/>
+        </w:rPr>
+      </w:pPr>
+      <w:r>
+        <w:rPr>
+          <w:rFonts w:eastAsia="Times New Roman" w:cs="Helvetica"/>
+          <w:color w:val="000000"/>
+          <w:sz w:val="21"/>
+          <w:szCs w:val="21"/>
+          <w:lang w:eastAsia="nl-NL"/>
+        </w:rPr>
+        <w:t>De functie wordt eerder in Script.js aangeroepen zodat hij ook uitgevoerd wordt.</w:t>
+      </w:r>
       <w:bookmarkStart w:id="0" w:name="_GoBack"/>
       <w:bookmarkEnd w:id="0"/>
+    </w:p>
+    <w:p>
+      <w:pPr>
+        <w:pStyle w:val="ListParagraph"/>
+        <w:spacing w:after="0" w:line="343" w:lineRule="atLeast"/>
+        <w:rPr>
+          <w:rFonts w:eastAsia="Times New Roman" w:cs="Helvetica"/>
+          <w:color w:val="000000"/>
+          <w:sz w:val="21"/>
+          <w:szCs w:val="21"/>
+          <w:lang w:eastAsia="nl-NL"/>
+        </w:rPr>
+      </w:pPr>
     </w:p>
     <w:p>
       <w:pPr>

</xml_diff>